<commit_message>
Bugfix when having paragraphLoop containing selfclosing paragraph
</commit_message>
<xml_diff>
--- a/examples/expected-rendered-par-in-par.docx
+++ b/examples/expected-rendered-par-in-par.docx
@@ -144,11 +144,6 @@
         </w:sdtContent>
       </w:sdt>
       <w:p/>
-    </w:p>
-    <w:p>
-      <w:r>
-        <w:t/>
-      </w:r>
     </w:p>
   </w:body>
 </w:document>

</xml_diff>